<commit_message>
Last commit before reorganizing project into one JSON string
</commit_message>
<xml_diff>
--- a/readme.docx
+++ b/readme.docx
@@ -27,70 +27,7 @@
         <w:rPr>
           <w:lang w:val="en-US"/>
         </w:rPr>
-        <w:t xml:space="preserve">1. </w:t>
-      </w:r>
-      <w:proofErr w:type="spellStart"/>
-      <w:r>
-        <w:rPr>
-          <w:lang w:val="en-US"/>
-        </w:rPr>
-        <w:t>npm</w:t>
-      </w:r>
-      <w:proofErr w:type="spellEnd"/>
-      <w:r>
-        <w:rPr>
-          <w:lang w:val="en-US"/>
-        </w:rPr>
-        <w:t xml:space="preserve"> init - create a </w:t>
-      </w:r>
-      <w:proofErr w:type="spellStart"/>
-      <w:r>
-        <w:rPr>
-          <w:lang w:val="en-US"/>
-        </w:rPr>
-        <w:t>package.json</w:t>
-      </w:r>
-      <w:proofErr w:type="spellEnd"/>
-    </w:p>
-    <w:p>
-      <w:pPr>
-        <w:rPr>
-          <w:lang w:val="en-US"/>
-        </w:rPr>
-      </w:pPr>
-      <w:r>
-        <w:rPr>
-          <w:lang w:val="en-US"/>
-        </w:rPr>
-        <w:t xml:space="preserve">2. </w:t>
-      </w:r>
-      <w:proofErr w:type="spellStart"/>
-      <w:r>
-        <w:rPr>
-          <w:lang w:val="en-US"/>
-        </w:rPr>
-        <w:t>npm</w:t>
-      </w:r>
-      <w:proofErr w:type="spellEnd"/>
-      <w:r>
-        <w:rPr>
-          <w:lang w:val="en-US"/>
-        </w:rPr>
-        <w:t xml:space="preserve"> </w:t>
-      </w:r>
-      <w:proofErr w:type="spellStart"/>
-      <w:r>
-        <w:rPr>
-          <w:lang w:val="en-US"/>
-        </w:rPr>
-        <w:t>i</w:t>
-      </w:r>
-      <w:proofErr w:type="spellEnd"/>
-      <w:r>
-        <w:rPr>
-          <w:lang w:val="en-US"/>
-        </w:rPr>
-        <w:t xml:space="preserve"> express</w:t>
+        <w:t>1. npm init - create a package.json</w:t>
       </w:r>
     </w:p>
     <w:p>
@@ -103,35 +40,33 @@
         <w:rPr>
           <w:lang w:val="en-US"/>
         </w:rPr>
-        <w:t xml:space="preserve">3. touch server.js - </w:t>
+        <w:t>2. npm i express</w:t>
       </w:r>
-      <w:proofErr w:type="spellStart"/>
+    </w:p>
+    <w:p>
+      <w:pPr>
+        <w:rPr>
+          <w:lang w:val="en-US"/>
+        </w:rPr>
+      </w:pPr>
       <w:r>
         <w:rPr>
           <w:lang w:val="en-US"/>
         </w:rPr>
-        <w:t>создание</w:t>
+        <w:t>3. touch server.js - создание файла server.js</w:t>
       </w:r>
-      <w:proofErr w:type="spellEnd"/>
+    </w:p>
+    <w:p>
+      <w:pPr>
+        <w:rPr>
+          <w:lang w:val="en-US"/>
+        </w:rPr>
+      </w:pPr>
       <w:r>
         <w:rPr>
           <w:lang w:val="en-US"/>
         </w:rPr>
-        <w:t xml:space="preserve"> </w:t>
-      </w:r>
-      <w:proofErr w:type="spellStart"/>
-      <w:r>
-        <w:rPr>
-          <w:lang w:val="en-US"/>
-        </w:rPr>
-        <w:t>файла</w:t>
-      </w:r>
-      <w:proofErr w:type="spellEnd"/>
-      <w:r>
-        <w:rPr>
-          <w:lang w:val="en-US"/>
-        </w:rPr>
-        <w:t xml:space="preserve"> server.js</w:t>
+        <w:t>4. Запуск - node server</w:t>
       </w:r>
     </w:p>
     <w:sectPr>
@@ -303,6 +238,7 @@
   <w:style w:type="paragraph" w:default="1" w:styleId="a">
     <w:name w:val="Normal"/>
     <w:qFormat/>
+    <w:rsid w:val="00F40C28"/>
   </w:style>
   <w:style w:type="character" w:default="1" w:styleId="a0">
     <w:name w:val="Default Paragraph Font"/>

</xml_diff>